<commit_message>
Update Further Improvements for v2.0 - Jonney.docx
</commit_message>
<xml_diff>
--- a/Further Improvements for v2.0 - Jonney.docx
+++ b/Further Improvements for v2.0 - Jonney.docx
@@ -4,15 +4,7 @@
   <w:body>
     <w:p>
       <w:r>
-        <w:t xml:space="preserve">After carefully reviewing the </w:t>
-      </w:r>
-      <w:proofErr w:type="gramStart"/>
-      <w:r>
-        <w:t>issues</w:t>
-      </w:r>
-      <w:proofErr w:type="gramEnd"/>
-      <w:r>
-        <w:t xml:space="preserve"> we had with V0.0, which was due to the way the information is parsed through to the API, we need to refine the way the information is passed through. </w:t>
+        <w:t xml:space="preserve">After carefully reviewing the issues we had with V0.0, which was due to the way the information is parsed through to the API, we need to refine the way the information is passed through. </w:t>
       </w:r>
       <w:r>
         <w:br/>
@@ -38,6 +30,9 @@
         <w:br/>
       </w:r>
       <w:r>
+        <w:rPr>
+          <w:noProof/>
+        </w:rPr>
         <w:drawing>
           <wp:inline distT="0" distB="0" distL="0" distR="0" wp14:anchorId="3C557F6E" wp14:editId="18B3EE9D">
             <wp:extent cx="5731510" cy="723265"/>
@@ -91,6 +86,9 @@
         <w:br/>
       </w:r>
       <w:r>
+        <w:rPr>
+          <w:noProof/>
+        </w:rPr>
         <w:drawing>
           <wp:inline distT="0" distB="0" distL="0" distR="0" wp14:anchorId="30390347" wp14:editId="163F83DA">
             <wp:extent cx="4858428" cy="2095792"/>
@@ -131,15 +129,21 @@
     <w:p/>
     <w:p>
       <w:r>
-        <w:t xml:space="preserve">I feel that in the next release if this is possible to implement from our </w:t>
-      </w:r>
-      <w:proofErr w:type="spellStart"/>
-      <w:r>
-        <w:t>devs</w:t>
-      </w:r>
-      <w:proofErr w:type="spellEnd"/>
-      <w:r>
-        <w:t xml:space="preserve"> team, we should go with parsing the information through to the API the way as we did with version 0.0, only because the code is much cleaner as its all within one line rather than having several individual lines to scour through, this could potentially make debugging the script at ease.</w:t>
+        <w:t>I feel that in the next release if this is possible to implement from our devs team, we should go with parsing the information through to the API the way as we did with version 0.0, only because the code is much cleaner as its all within one line rather than having several individual lines to scour through, this could potentially make debugging the script at ease.</w:t>
+      </w:r>
+    </w:p>
+    <w:p>
+      <w:r>
+        <w:t xml:space="preserve">There has been a number of conversations taking place </w:t>
+      </w:r>
+      <w:r>
+        <w:t xml:space="preserve">within the solutions team and our pilot group </w:t>
+      </w:r>
+      <w:r>
+        <w:t>regarding a potential UI moving forward, if th</w:t>
+      </w:r>
+      <w:r>
+        <w:t>is can be included into the next release that would be great!</w:t>
       </w:r>
     </w:p>
     <w:p/>

</xml_diff>